<commit_message>
izin cuti dokter visite
</commit_message>
<xml_diff>
--- a/plugins/kepegawaian/template/cutiDok.docx
+++ b/plugins/kepegawaian/template/cutiDok.docx
@@ -1505,121 +1505,6 @@
         </w:rPr>
       </w:pPr>
     </w:p>
-    <w:tbl>
-      <w:tblPr>
-        <w:tblW w:w="10080" w:type="dxa"/>
-        <w:jc w:val="center"/>
-        <w:tblBorders>
-          <w:top w:val="single" w:sz="4" w:space="0" w:color="auto"/>
-          <w:left w:val="single" w:sz="4" w:space="0" w:color="auto"/>
-          <w:bottom w:val="single" w:sz="4" w:space="0" w:color="auto"/>
-          <w:right w:val="single" w:sz="4" w:space="0" w:color="auto"/>
-          <w:insideH w:val="single" w:sz="4" w:space="0" w:color="auto"/>
-          <w:insideV w:val="single" w:sz="4" w:space="0" w:color="auto"/>
-        </w:tblBorders>
-        <w:tblLook w:val="0000" w:firstRow="0" w:lastRow="0" w:firstColumn="0" w:lastColumn="0" w:noHBand="0" w:noVBand="0"/>
-      </w:tblPr>
-      <w:tblGrid>
-        <w:gridCol w:w="10080"/>
-      </w:tblGrid>
-      <w:tr>
-        <w:trPr>
-          <w:jc w:val="center"/>
-        </w:trPr>
-        <w:tc>
-          <w:tcPr>
-            <w:tcW w:w="10080" w:type="dxa"/>
-            <w:tcMar>
-              <w:left w:w="28" w:type="dxa"/>
-              <w:right w:w="28" w:type="dxa"/>
-            </w:tcMar>
-          </w:tcPr>
-          <w:p>
-            <w:pPr>
-              <w:rPr>
-                <w:sz w:val="22"/>
-                <w:szCs w:val="22"/>
-                <w:lang w:val="en-US"/>
-              </w:rPr>
-            </w:pPr>
-            <w:r>
-              <w:rPr>
-                <w:sz w:val="22"/>
-                <w:szCs w:val="22"/>
-                <w:lang w:val="en-US"/>
-              </w:rPr>
-              <w:t>I</w:t>
-            </w:r>
-            <w:r>
-              <w:rPr>
-                <w:sz w:val="22"/>
-                <w:szCs w:val="22"/>
-                <w:lang w:val="en-US"/>
-              </w:rPr>
-              <w:t>V</w:t>
-            </w:r>
-            <w:r>
-              <w:rPr>
-                <w:sz w:val="22"/>
-                <w:szCs w:val="22"/>
-                <w:lang w:val="en-US"/>
-              </w:rPr>
-              <w:t xml:space="preserve">. </w:t>
-            </w:r>
-            <w:r>
-              <w:rPr>
-                <w:sz w:val="22"/>
-                <w:szCs w:val="22"/>
-                <w:lang w:val="en-US"/>
-              </w:rPr>
-              <w:t>DOKTER PENGGANTI SELAMA CUTI</w:t>
-            </w:r>
-          </w:p>
-        </w:tc>
-      </w:tr>
-      <w:tr>
-        <w:trPr>
-          <w:trHeight w:val="400"/>
-          <w:jc w:val="center"/>
-        </w:trPr>
-        <w:tc>
-          <w:tcPr>
-            <w:tcW w:w="10080" w:type="dxa"/>
-            <w:tcMar>
-              <w:left w:w="28" w:type="dxa"/>
-              <w:right w:w="28" w:type="dxa"/>
-            </w:tcMar>
-          </w:tcPr>
-          <w:p>
-            <w:pPr>
-              <w:rPr>
-                <w:lang w:val="en-US"/>
-              </w:rPr>
-            </w:pPr>
-            <w:r>
-              <w:rPr>
-                <w:lang w:val="en-US"/>
-              </w:rPr>
-              <w:t>${</w:t>
-            </w:r>
-            <w:proofErr w:type="spellStart"/>
-            <w:r>
-              <w:rPr>
-                <w:lang w:val="en-US"/>
-              </w:rPr>
-              <w:t>pengganti_visite</w:t>
-            </w:r>
-            <w:proofErr w:type="spellEnd"/>
-            <w:r>
-              <w:rPr>
-                <w:lang w:val="en-US"/>
-              </w:rPr>
-              <w:t>}</w:t>
-            </w:r>
-          </w:p>
-        </w:tc>
-      </w:tr>
-    </w:tbl>
     <w:p>
       <w:pPr>
         <w:rPr>
@@ -1672,6 +1557,14 @@
                 <w:lang w:val="en-US"/>
               </w:rPr>
             </w:pPr>
+            <w:r>
+              <w:rPr>
+                <w:sz w:val="22"/>
+                <w:szCs w:val="22"/>
+                <w:lang w:val="en-US"/>
+              </w:rPr>
+              <w:t>I</w:t>
+            </w:r>
             <w:r>
               <w:rPr>
                 <w:sz w:val="22"/>
@@ -2003,23 +1896,7 @@
                 <w:szCs w:val="22"/>
                 <w:lang w:val="en-US"/>
               </w:rPr>
-              <w:t>V</w:t>
-            </w:r>
-            <w:r>
-              <w:rPr>
-                <w:sz w:val="22"/>
-                <w:szCs w:val="22"/>
-                <w:lang w:val="en-US"/>
-              </w:rPr>
-              <w:t>I</w:t>
-            </w:r>
-            <w:r>
-              <w:rPr>
-                <w:sz w:val="22"/>
-                <w:szCs w:val="22"/>
-                <w:lang w:val="en-US"/>
-              </w:rPr>
-              <w:t>. CATATAN CUTI***</w:t>
+              <w:t>V. CATATAN CUTI***</w:t>
             </w:r>
           </w:p>
         </w:tc>
@@ -2691,7 +2568,7 @@
                 <w:szCs w:val="22"/>
                 <w:lang w:val="en-US"/>
               </w:rPr>
-              <w:t>VI</w:t>
+              <w:t>V</w:t>
             </w:r>
             <w:r>
               <w:rPr>
@@ -2905,6 +2782,24 @@
           <w:p>
             <w:pPr>
               <w:jc w:val="center"/>
+              <w:rPr>
+                <w:sz w:val="20"/>
+                <w:szCs w:val="20"/>
+                <w:lang w:val="en-US"/>
+              </w:rPr>
+            </w:pPr>
+          </w:p>
+          <w:p>
+            <w:pPr>
+              <w:rPr>
+                <w:sz w:val="20"/>
+                <w:szCs w:val="20"/>
+                <w:lang w:val="en-US"/>
+              </w:rPr>
+            </w:pPr>
+          </w:p>
+          <w:p>
+            <w:pPr>
               <w:rPr>
                 <w:sz w:val="20"/>
                 <w:szCs w:val="20"/>
@@ -3015,513 +2910,6 @@
         </w:rPr>
       </w:pPr>
     </w:p>
-    <w:tbl>
-      <w:tblPr>
-        <w:tblW w:w="0" w:type="auto"/>
-        <w:jc w:val="center"/>
-        <w:tblBorders>
-          <w:top w:val="single" w:sz="4" w:space="0" w:color="auto"/>
-          <w:left w:val="single" w:sz="4" w:space="0" w:color="auto"/>
-          <w:bottom w:val="single" w:sz="4" w:space="0" w:color="auto"/>
-          <w:right w:val="single" w:sz="4" w:space="0" w:color="auto"/>
-          <w:insideH w:val="single" w:sz="4" w:space="0" w:color="auto"/>
-          <w:insideV w:val="single" w:sz="4" w:space="0" w:color="auto"/>
-        </w:tblBorders>
-        <w:tblLayout w:type="fixed"/>
-        <w:tblLook w:val="0000" w:firstRow="0" w:lastRow="0" w:firstColumn="0" w:lastColumn="0" w:noHBand="0" w:noVBand="0"/>
-      </w:tblPr>
-      <w:tblGrid>
-        <w:gridCol w:w="1440"/>
-        <w:gridCol w:w="2515"/>
-        <w:gridCol w:w="2340"/>
-        <w:gridCol w:w="3785"/>
-      </w:tblGrid>
-      <w:tr>
-        <w:trPr>
-          <w:cantSplit/>
-          <w:jc w:val="center"/>
-        </w:trPr>
-        <w:tc>
-          <w:tcPr>
-            <w:tcW w:w="10080" w:type="dxa"/>
-            <w:gridSpan w:val="4"/>
-            <w:tcMar>
-              <w:left w:w="28" w:type="dxa"/>
-              <w:right w:w="28" w:type="dxa"/>
-            </w:tcMar>
-          </w:tcPr>
-          <w:p>
-            <w:pPr>
-              <w:rPr>
-                <w:sz w:val="22"/>
-                <w:szCs w:val="22"/>
-                <w:lang w:val="en-US"/>
-              </w:rPr>
-            </w:pPr>
-            <w:r>
-              <w:rPr>
-                <w:sz w:val="22"/>
-                <w:szCs w:val="22"/>
-                <w:lang w:val="en-US"/>
-              </w:rPr>
-              <w:t>VII</w:t>
-            </w:r>
-            <w:r>
-              <w:rPr>
-                <w:sz w:val="22"/>
-                <w:szCs w:val="22"/>
-                <w:lang w:val="en-US"/>
-              </w:rPr>
-              <w:t>I</w:t>
-            </w:r>
-            <w:r>
-              <w:rPr>
-                <w:sz w:val="22"/>
-                <w:szCs w:val="22"/>
-                <w:lang w:val="en-US"/>
-              </w:rPr>
-              <w:t>. PERTIMBANGAN ATASAN LANGSUNG**</w:t>
-            </w:r>
-          </w:p>
-        </w:tc>
-      </w:tr>
-      <w:tr>
-        <w:trPr>
-          <w:jc w:val="center"/>
-        </w:trPr>
-        <w:tc>
-          <w:tcPr>
-            <w:tcW w:w="1440" w:type="dxa"/>
-            <w:tcMar>
-              <w:left w:w="28" w:type="dxa"/>
-              <w:right w:w="28" w:type="dxa"/>
-            </w:tcMar>
-          </w:tcPr>
-          <w:p>
-            <w:pPr>
-              <w:rPr>
-                <w:sz w:val="22"/>
-                <w:szCs w:val="22"/>
-                <w:lang w:val="en-US"/>
-              </w:rPr>
-            </w:pPr>
-            <w:r>
-              <w:rPr>
-                <w:sz w:val="22"/>
-                <w:szCs w:val="22"/>
-                <w:lang w:val="en-US"/>
-              </w:rPr>
-              <w:t>DISETUJUI</w:t>
-            </w:r>
-          </w:p>
-        </w:tc>
-        <w:tc>
-          <w:tcPr>
-            <w:tcW w:w="2515" w:type="dxa"/>
-            <w:tcMar>
-              <w:left w:w="28" w:type="dxa"/>
-              <w:right w:w="28" w:type="dxa"/>
-            </w:tcMar>
-          </w:tcPr>
-          <w:p>
-            <w:pPr>
-              <w:rPr>
-                <w:sz w:val="22"/>
-                <w:szCs w:val="22"/>
-                <w:lang w:val="en-US"/>
-              </w:rPr>
-            </w:pPr>
-            <w:r>
-              <w:rPr>
-                <w:sz w:val="22"/>
-                <w:szCs w:val="22"/>
-                <w:lang w:val="en-US"/>
-              </w:rPr>
-              <w:t>PERUBAHAN****</w:t>
-            </w:r>
-          </w:p>
-        </w:tc>
-        <w:tc>
-          <w:tcPr>
-            <w:tcW w:w="2340" w:type="dxa"/>
-            <w:tcMar>
-              <w:left w:w="28" w:type="dxa"/>
-              <w:right w:w="28" w:type="dxa"/>
-            </w:tcMar>
-          </w:tcPr>
-          <w:p>
-            <w:pPr>
-              <w:rPr>
-                <w:sz w:val="22"/>
-                <w:szCs w:val="22"/>
-                <w:lang w:val="en-US"/>
-              </w:rPr>
-            </w:pPr>
-            <w:r>
-              <w:rPr>
-                <w:sz w:val="22"/>
-                <w:szCs w:val="22"/>
-                <w:lang w:val="en-US"/>
-              </w:rPr>
-              <w:t>DITANGGUHKAN****</w:t>
-            </w:r>
-          </w:p>
-        </w:tc>
-        <w:tc>
-          <w:tcPr>
-            <w:tcW w:w="3785" w:type="dxa"/>
-            <w:tcMar>
-              <w:left w:w="28" w:type="dxa"/>
-              <w:right w:w="28" w:type="dxa"/>
-            </w:tcMar>
-          </w:tcPr>
-          <w:p>
-            <w:pPr>
-              <w:rPr>
-                <w:sz w:val="22"/>
-                <w:szCs w:val="22"/>
-                <w:lang w:val="en-US"/>
-              </w:rPr>
-            </w:pPr>
-            <w:r>
-              <w:rPr>
-                <w:sz w:val="22"/>
-                <w:szCs w:val="22"/>
-                <w:lang w:val="en-US"/>
-              </w:rPr>
-              <w:t>TIDAK DISETUJUI****</w:t>
-            </w:r>
-          </w:p>
-        </w:tc>
-      </w:tr>
-      <w:tr>
-        <w:trPr>
-          <w:jc w:val="center"/>
-        </w:trPr>
-        <w:tc>
-          <w:tcPr>
-            <w:tcW w:w="1440" w:type="dxa"/>
-            <w:tcMar>
-              <w:left w:w="28" w:type="dxa"/>
-              <w:right w:w="28" w:type="dxa"/>
-            </w:tcMar>
-          </w:tcPr>
-          <w:p>
-            <w:pPr>
-              <w:rPr>
-                <w:sz w:val="22"/>
-                <w:szCs w:val="22"/>
-                <w:lang w:val="en-US"/>
-              </w:rPr>
-            </w:pPr>
-          </w:p>
-        </w:tc>
-        <w:tc>
-          <w:tcPr>
-            <w:tcW w:w="2515" w:type="dxa"/>
-            <w:tcMar>
-              <w:left w:w="28" w:type="dxa"/>
-              <w:right w:w="28" w:type="dxa"/>
-            </w:tcMar>
-          </w:tcPr>
-          <w:p>
-            <w:pPr>
-              <w:rPr>
-                <w:sz w:val="22"/>
-                <w:szCs w:val="22"/>
-                <w:lang w:val="en-US"/>
-              </w:rPr>
-            </w:pPr>
-          </w:p>
-        </w:tc>
-        <w:tc>
-          <w:tcPr>
-            <w:tcW w:w="2340" w:type="dxa"/>
-            <w:tcMar>
-              <w:left w:w="28" w:type="dxa"/>
-              <w:right w:w="28" w:type="dxa"/>
-            </w:tcMar>
-          </w:tcPr>
-          <w:p>
-            <w:pPr>
-              <w:rPr>
-                <w:sz w:val="22"/>
-                <w:szCs w:val="22"/>
-                <w:lang w:val="en-US"/>
-              </w:rPr>
-            </w:pPr>
-          </w:p>
-        </w:tc>
-        <w:tc>
-          <w:tcPr>
-            <w:tcW w:w="3785" w:type="dxa"/>
-            <w:tcMar>
-              <w:left w:w="28" w:type="dxa"/>
-              <w:right w:w="28" w:type="dxa"/>
-            </w:tcMar>
-          </w:tcPr>
-          <w:p>
-            <w:pPr>
-              <w:rPr>
-                <w:sz w:val="22"/>
-                <w:szCs w:val="22"/>
-                <w:lang w:val="en-US"/>
-              </w:rPr>
-            </w:pPr>
-          </w:p>
-        </w:tc>
-      </w:tr>
-      <w:tr>
-        <w:trPr>
-          <w:cantSplit/>
-          <w:trHeight w:hRule="exact" w:val="1491"/>
-          <w:jc w:val="center"/>
-        </w:trPr>
-        <w:tc>
-          <w:tcPr>
-            <w:tcW w:w="1440" w:type="dxa"/>
-            <w:tcMar>
-              <w:left w:w="28" w:type="dxa"/>
-              <w:right w:w="28" w:type="dxa"/>
-            </w:tcMar>
-          </w:tcPr>
-          <w:p>
-            <w:pPr>
-              <w:rPr>
-                <w:sz w:val="22"/>
-                <w:szCs w:val="22"/>
-                <w:lang w:val="en-US"/>
-              </w:rPr>
-            </w:pPr>
-          </w:p>
-        </w:tc>
-        <w:tc>
-          <w:tcPr>
-            <w:tcW w:w="2515" w:type="dxa"/>
-            <w:tcMar>
-              <w:left w:w="28" w:type="dxa"/>
-              <w:right w:w="28" w:type="dxa"/>
-            </w:tcMar>
-          </w:tcPr>
-          <w:p>
-            <w:pPr>
-              <w:rPr>
-                <w:sz w:val="22"/>
-                <w:szCs w:val="22"/>
-                <w:lang w:val="en-US"/>
-              </w:rPr>
-            </w:pPr>
-          </w:p>
-        </w:tc>
-        <w:tc>
-          <w:tcPr>
-            <w:tcW w:w="2340" w:type="dxa"/>
-            <w:tcMar>
-              <w:left w:w="28" w:type="dxa"/>
-              <w:right w:w="28" w:type="dxa"/>
-            </w:tcMar>
-          </w:tcPr>
-          <w:p>
-            <w:pPr>
-              <w:rPr>
-                <w:sz w:val="22"/>
-                <w:szCs w:val="22"/>
-                <w:lang w:val="en-US"/>
-              </w:rPr>
-            </w:pPr>
-          </w:p>
-        </w:tc>
-        <w:tc>
-          <w:tcPr>
-            <w:tcW w:w="3785" w:type="dxa"/>
-            <w:tcMar>
-              <w:left w:w="28" w:type="dxa"/>
-              <w:right w:w="28" w:type="dxa"/>
-            </w:tcMar>
-          </w:tcPr>
-          <w:p>
-            <w:pPr>
-              <w:jc w:val="center"/>
-              <w:rPr>
-                <w:sz w:val="20"/>
-                <w:szCs w:val="20"/>
-                <w:lang w:val="en-US"/>
-              </w:rPr>
-            </w:pPr>
-            <w:proofErr w:type="spellStart"/>
-            <w:r>
-              <w:rPr>
-                <w:sz w:val="20"/>
-                <w:szCs w:val="20"/>
-                <w:lang w:val="en-US"/>
-              </w:rPr>
-              <w:t>Mengetahui</w:t>
-            </w:r>
-            <w:proofErr w:type="spellEnd"/>
-            <w:r>
-              <w:rPr>
-                <w:sz w:val="20"/>
-                <w:szCs w:val="20"/>
-                <w:lang w:val="en-US"/>
-              </w:rPr>
-              <w:t xml:space="preserve">, </w:t>
-            </w:r>
-          </w:p>
-          <w:p>
-            <w:pPr>
-              <w:jc w:val="center"/>
-              <w:rPr>
-                <w:sz w:val="20"/>
-                <w:szCs w:val="20"/>
-                <w:lang w:val="en-US"/>
-              </w:rPr>
-            </w:pPr>
-            <w:proofErr w:type="spellStart"/>
-            <w:r>
-              <w:rPr>
-                <w:sz w:val="20"/>
-                <w:szCs w:val="20"/>
-                <w:lang w:val="en-US"/>
-              </w:rPr>
-              <w:t>Kepala</w:t>
-            </w:r>
-            <w:proofErr w:type="spellEnd"/>
-            <w:r>
-              <w:rPr>
-                <w:sz w:val="20"/>
-                <w:szCs w:val="20"/>
-                <w:lang w:val="en-US"/>
-              </w:rPr>
-              <w:t xml:space="preserve"> </w:t>
-            </w:r>
-            <w:proofErr w:type="spellStart"/>
-            <w:r>
-              <w:rPr>
-                <w:sz w:val="20"/>
-                <w:szCs w:val="20"/>
-                <w:lang w:val="en-US"/>
-              </w:rPr>
-              <w:t>Ruangan</w:t>
-            </w:r>
-            <w:proofErr w:type="spellEnd"/>
-            <w:r>
-              <w:rPr>
-                <w:sz w:val="20"/>
-                <w:szCs w:val="20"/>
-                <w:lang w:val="en-US"/>
-              </w:rPr>
-              <w:t>/</w:t>
-            </w:r>
-            <w:proofErr w:type="spellStart"/>
-            <w:r>
-              <w:rPr>
-                <w:sz w:val="20"/>
-                <w:szCs w:val="20"/>
-                <w:lang w:val="en-US"/>
-              </w:rPr>
-              <w:t>Instalasi</w:t>
-            </w:r>
-            <w:proofErr w:type="spellEnd"/>
-          </w:p>
-          <w:p>
-            <w:pPr>
-              <w:rPr>
-                <w:sz w:val="20"/>
-                <w:szCs w:val="20"/>
-                <w:lang w:val="en-US"/>
-              </w:rPr>
-            </w:pPr>
-          </w:p>
-          <w:p>
-            <w:pPr>
-              <w:rPr>
-                <w:sz w:val="20"/>
-                <w:szCs w:val="20"/>
-                <w:lang w:val="en-US"/>
-              </w:rPr>
-            </w:pPr>
-          </w:p>
-          <w:p>
-            <w:pPr>
-              <w:jc w:val="center"/>
-              <w:rPr>
-                <w:sz w:val="20"/>
-                <w:szCs w:val="20"/>
-                <w:lang w:val="en-US"/>
-              </w:rPr>
-            </w:pPr>
-            <w:r>
-              <w:rPr>
-                <w:sz w:val="20"/>
-                <w:szCs w:val="20"/>
-                <w:lang w:val="en-US"/>
-              </w:rPr>
-              <w:t>(..........................................</w:t>
-            </w:r>
-            <w:r>
-              <w:rPr>
-                <w:sz w:val="20"/>
-                <w:szCs w:val="20"/>
-                <w:lang w:val="en-US"/>
-              </w:rPr>
-              <w:t>.................</w:t>
-            </w:r>
-            <w:r>
-              <w:rPr>
-                <w:sz w:val="20"/>
-                <w:szCs w:val="20"/>
-                <w:lang w:val="en-US"/>
-              </w:rPr>
-              <w:t>)</w:t>
-            </w:r>
-          </w:p>
-          <w:p>
-            <w:pPr>
-              <w:ind w:left="365"/>
-              <w:jc w:val="center"/>
-              <w:rPr>
-                <w:sz w:val="22"/>
-                <w:szCs w:val="22"/>
-                <w:lang w:val="en-US"/>
-              </w:rPr>
-            </w:pPr>
-            <w:r>
-              <w:rPr>
-                <w:sz w:val="20"/>
-                <w:szCs w:val="20"/>
-                <w:lang w:val="en-US"/>
-              </w:rPr>
-              <w:t>NIP</w:t>
-            </w:r>
-            <w:r>
-              <w:rPr>
-                <w:sz w:val="20"/>
-                <w:szCs w:val="20"/>
-                <w:lang w:val="en-US"/>
-              </w:rPr>
-              <w:t>.</w:t>
-            </w:r>
-            <w:r>
-              <w:rPr>
-                <w:sz w:val="20"/>
-                <w:szCs w:val="20"/>
-                <w:lang w:val="en-US"/>
-              </w:rPr>
-              <w:t xml:space="preserve"> ...............................</w:t>
-            </w:r>
-          </w:p>
-          <w:p>
-            <w:pPr>
-              <w:rPr>
-                <w:sz w:val="22"/>
-                <w:szCs w:val="22"/>
-                <w:lang w:val="en-US"/>
-              </w:rPr>
-            </w:pPr>
-          </w:p>
-        </w:tc>
-      </w:tr>
-    </w:tbl>
     <w:p>
       <w:pPr>
         <w:rPr>
@@ -3579,7 +2967,7 @@
                 <w:szCs w:val="22"/>
                 <w:lang w:val="en-US"/>
               </w:rPr>
-              <w:t>IX</w:t>
+              <w:t>VII</w:t>
             </w:r>
             <w:r>
               <w:rPr>
@@ -3781,7 +3169,7 @@
       <w:tr>
         <w:trPr>
           <w:cantSplit/>
-          <w:trHeight w:hRule="exact" w:val="1754"/>
+          <w:trHeight w:hRule="exact" w:val="1840"/>
           <w:jc w:val="center"/>
         </w:trPr>
         <w:tc>
@@ -3929,6 +3317,16 @@
               <w:t>Medik</w:t>
             </w:r>
             <w:proofErr w:type="spellEnd"/>
+          </w:p>
+          <w:p>
+            <w:pPr>
+              <w:jc w:val="center"/>
+              <w:rPr>
+                <w:sz w:val="20"/>
+                <w:szCs w:val="20"/>
+                <w:lang w:val="en-US"/>
+              </w:rPr>
+            </w:pPr>
           </w:p>
           <w:p>
             <w:pPr>
@@ -4245,7 +3643,7 @@
                 <w:szCs w:val="22"/>
                 <w:lang w:val="en-US"/>
               </w:rPr>
-              <w:t>IX</w:t>
+              <w:t>VII</w:t>
             </w:r>
             <w:r>
               <w:rPr>
@@ -4441,7 +3839,7 @@
       <w:tr>
         <w:trPr>
           <w:cantSplit/>
-          <w:trHeight w:hRule="exact" w:val="1906"/>
+          <w:trHeight w:hRule="exact" w:val="2105"/>
         </w:trPr>
         <w:tc>
           <w:tcPr>
@@ -4591,6 +3989,15 @@
           <w:p>
             <w:pPr>
               <w:jc w:val="center"/>
+              <w:rPr>
+                <w:sz w:val="20"/>
+                <w:szCs w:val="20"/>
+                <w:lang w:val="en-US"/>
+              </w:rPr>
+            </w:pPr>
+          </w:p>
+          <w:p>
+            <w:pPr>
               <w:rPr>
                 <w:sz w:val="20"/>
                 <w:szCs w:val="20"/>

</xml_diff>

<commit_message>
update visite dokter izin
</commit_message>
<xml_diff>
--- a/plugins/kepegawaian/template/cutiDok.docx
+++ b/plugins/kepegawaian/template/cutiDok.docx
@@ -1505,6 +1505,121 @@
         </w:rPr>
       </w:pPr>
     </w:p>
+    <w:tbl>
+      <w:tblPr>
+        <w:tblW w:w="10080" w:type="dxa"/>
+        <w:jc w:val="center"/>
+        <w:tblBorders>
+          <w:top w:val="single" w:sz="4" w:space="0" w:color="auto"/>
+          <w:left w:val="single" w:sz="4" w:space="0" w:color="auto"/>
+          <w:bottom w:val="single" w:sz="4" w:space="0" w:color="auto"/>
+          <w:right w:val="single" w:sz="4" w:space="0" w:color="auto"/>
+          <w:insideH w:val="single" w:sz="4" w:space="0" w:color="auto"/>
+          <w:insideV w:val="single" w:sz="4" w:space="0" w:color="auto"/>
+        </w:tblBorders>
+        <w:tblLook w:val="0000" w:firstRow="0" w:lastRow="0" w:firstColumn="0" w:lastColumn="0" w:noHBand="0" w:noVBand="0"/>
+      </w:tblPr>
+      <w:tblGrid>
+        <w:gridCol w:w="10080"/>
+      </w:tblGrid>
+      <w:tr>
+        <w:trPr>
+          <w:jc w:val="center"/>
+        </w:trPr>
+        <w:tc>
+          <w:tcPr>
+            <w:tcW w:w="10080" w:type="dxa"/>
+            <w:tcMar>
+              <w:left w:w="28" w:type="dxa"/>
+              <w:right w:w="28" w:type="dxa"/>
+            </w:tcMar>
+          </w:tcPr>
+          <w:p>
+            <w:pPr>
+              <w:rPr>
+                <w:sz w:val="22"/>
+                <w:szCs w:val="22"/>
+                <w:lang w:val="en-US"/>
+              </w:rPr>
+            </w:pPr>
+            <w:r>
+              <w:rPr>
+                <w:sz w:val="22"/>
+                <w:szCs w:val="22"/>
+                <w:lang w:val="en-US"/>
+              </w:rPr>
+              <w:t>I</w:t>
+            </w:r>
+            <w:r>
+              <w:rPr>
+                <w:sz w:val="22"/>
+                <w:szCs w:val="22"/>
+                <w:lang w:val="en-US"/>
+              </w:rPr>
+              <w:t>V</w:t>
+            </w:r>
+            <w:r>
+              <w:rPr>
+                <w:sz w:val="22"/>
+                <w:szCs w:val="22"/>
+                <w:lang w:val="en-US"/>
+              </w:rPr>
+              <w:t xml:space="preserve">. </w:t>
+            </w:r>
+            <w:r>
+              <w:rPr>
+                <w:sz w:val="22"/>
+                <w:szCs w:val="22"/>
+                <w:lang w:val="en-US"/>
+              </w:rPr>
+              <w:t>DOKTER PENGGANTI SELAMA CUTI</w:t>
+            </w:r>
+          </w:p>
+        </w:tc>
+      </w:tr>
+      <w:tr>
+        <w:trPr>
+          <w:trHeight w:val="400"/>
+          <w:jc w:val="center"/>
+        </w:trPr>
+        <w:tc>
+          <w:tcPr>
+            <w:tcW w:w="10080" w:type="dxa"/>
+            <w:tcMar>
+              <w:left w:w="28" w:type="dxa"/>
+              <w:right w:w="28" w:type="dxa"/>
+            </w:tcMar>
+          </w:tcPr>
+          <w:p>
+            <w:pPr>
+              <w:rPr>
+                <w:lang w:val="en-US"/>
+              </w:rPr>
+            </w:pPr>
+            <w:r>
+              <w:rPr>
+                <w:lang w:val="en-US"/>
+              </w:rPr>
+              <w:t>${</w:t>
+            </w:r>
+            <w:proofErr w:type="spellStart"/>
+            <w:r>
+              <w:rPr>
+                <w:lang w:val="en-US"/>
+              </w:rPr>
+              <w:t>pengganti_visite</w:t>
+            </w:r>
+            <w:proofErr w:type="spellEnd"/>
+            <w:r>
+              <w:rPr>
+                <w:lang w:val="en-US"/>
+              </w:rPr>
+              <w:t>}</w:t>
+            </w:r>
+          </w:p>
+        </w:tc>
+      </w:tr>
+    </w:tbl>
     <w:p>
       <w:pPr>
         <w:rPr>
@@ -1557,14 +1672,6 @@
                 <w:lang w:val="en-US"/>
               </w:rPr>
             </w:pPr>
-            <w:r>
-              <w:rPr>
-                <w:sz w:val="22"/>
-                <w:szCs w:val="22"/>
-                <w:lang w:val="en-US"/>
-              </w:rPr>
-              <w:t>I</w:t>
-            </w:r>
             <w:r>
               <w:rPr>
                 <w:sz w:val="22"/>
@@ -1896,7 +2003,23 @@
                 <w:szCs w:val="22"/>
                 <w:lang w:val="en-US"/>
               </w:rPr>
-              <w:t>V. CATATAN CUTI***</w:t>
+              <w:t>V</w:t>
+            </w:r>
+            <w:r>
+              <w:rPr>
+                <w:sz w:val="22"/>
+                <w:szCs w:val="22"/>
+                <w:lang w:val="en-US"/>
+              </w:rPr>
+              <w:t>I</w:t>
+            </w:r>
+            <w:r>
+              <w:rPr>
+                <w:sz w:val="22"/>
+                <w:szCs w:val="22"/>
+                <w:lang w:val="en-US"/>
+              </w:rPr>
+              <w:t>. CATATAN CUTI***</w:t>
             </w:r>
           </w:p>
         </w:tc>
@@ -2568,7 +2691,7 @@
                 <w:szCs w:val="22"/>
                 <w:lang w:val="en-US"/>
               </w:rPr>
-              <w:t>V</w:t>
+              <w:t>VI</w:t>
             </w:r>
             <w:r>
               <w:rPr>
@@ -2975,6 +3098,14 @@
                 <w:szCs w:val="22"/>
                 <w:lang w:val="en-US"/>
               </w:rPr>
+              <w:t>I</w:t>
+            </w:r>
+            <w:r>
+              <w:rPr>
+                <w:sz w:val="22"/>
+                <w:szCs w:val="22"/>
+                <w:lang w:val="en-US"/>
+              </w:rPr>
               <w:t>. KEPUTUSAN YANG BERWENANG MEMBERIKAN CUTI**</w:t>
             </w:r>
           </w:p>
@@ -3169,7 +3300,7 @@
       <w:tr>
         <w:trPr>
           <w:cantSplit/>
-          <w:trHeight w:hRule="exact" w:val="1840"/>
+          <w:trHeight w:hRule="exact" w:val="1873"/>
           <w:jc w:val="center"/>
         </w:trPr>
         <w:tc>
@@ -3330,7 +3461,6 @@
           </w:p>
           <w:p>
             <w:pPr>
-              <w:jc w:val="center"/>
               <w:rPr>
                 <w:sz w:val="20"/>
                 <w:szCs w:val="20"/>
@@ -3637,6 +3767,7 @@
                 <w:lang w:val="en-US"/>
               </w:rPr>
             </w:pPr>
+            <w:proofErr w:type="gramStart"/>
             <w:r>
               <w:rPr>
                 <w:sz w:val="22"/>
@@ -3651,7 +3782,32 @@
                 <w:szCs w:val="22"/>
                 <w:lang w:val="en-US"/>
               </w:rPr>
-              <w:t>. KEPUTUSAN YANG BERWENANG MEMBERIKAN CUTI**</w:t>
+              <w:t>I</w:t>
+            </w:r>
+            <w:r>
+              <w:rPr>
+                <w:sz w:val="22"/>
+                <w:szCs w:val="22"/>
+                <w:lang w:val="en-US"/>
+              </w:rPr>
+              <w:t xml:space="preserve"> </w:t>
+            </w:r>
+            <w:r>
+              <w:rPr>
+                <w:sz w:val="22"/>
+                <w:szCs w:val="22"/>
+                <w:lang w:val="en-US"/>
+              </w:rPr>
+              <w:t>.</w:t>
+            </w:r>
+            <w:proofErr w:type="gramEnd"/>
+            <w:r>
+              <w:rPr>
+                <w:sz w:val="22"/>
+                <w:szCs w:val="22"/>
+                <w:lang w:val="en-US"/>
+              </w:rPr>
+              <w:t xml:space="preserve"> KEPUTUSAN YANG BERWENANG MEMBERIKAN CUTI**</w:t>
             </w:r>
           </w:p>
         </w:tc>
@@ -3839,7 +3995,7 @@
       <w:tr>
         <w:trPr>
           <w:cantSplit/>
-          <w:trHeight w:hRule="exact" w:val="2105"/>
+          <w:trHeight w:hRule="exact" w:val="2100"/>
         </w:trPr>
         <w:tc>
           <w:tcPr>
@@ -3933,6 +4089,7 @@
           </w:p>
           <w:p>
             <w:pPr>
+              <w:jc w:val="center"/>
               <w:rPr>
                 <w:sz w:val="20"/>
                 <w:szCs w:val="20"/>

</xml_diff>